<commit_message>
fin de l'etude de moteur
</commit_message>
<xml_diff>
--- a/Etude Moteur/Etude des moteurs.docx
+++ b/Etude Moteur/Etude des moteurs.docx
@@ -1466,7 +1466,29 @@
     </w:p>
     <w:p>
       <w:r>
-        <w:t>L’inconvenant est qu’il n’est pas assez rapide.</w:t>
+        <w:t>L’inconvenant est qu’il n’est pas assez rapide</w:t>
+      </w:r>
+      <w:r>
+        <w:t xml:space="preserve"> ou voltage très élever.</w:t>
+      </w:r>
+    </w:p>
+    <w:p>
+      <w:r>
+        <w:t>Lien :</w:t>
+      </w:r>
+      <w:r>
+        <w:t xml:space="preserve"> </w:t>
+      </w:r>
+      <w:hyperlink r:id="rId17" w:history="1">
+        <w:r>
+          <w:rPr>
+            <w:rStyle w:val="Lienhypertexte"/>
+          </w:rPr>
+          <w:t>https://www.youtube.com/watch?v=IDYQUenVtQM</w:t>
+        </w:r>
+      </w:hyperlink>
+      <w:r>
+        <w:t xml:space="preserve"> </w:t>
       </w:r>
     </w:p>
     <w:p/>
@@ -1475,1391 +1497,618 @@
       <w:pPr>
         <w:pStyle w:val="Titre1"/>
         <w:jc w:val="center"/>
-        <w:rPr>
-          <w:b/>
+      </w:pPr>
+      <w:r>
+        <w:rPr>
+          <w:b/>
+          <w:bCs/>
           <w:i/>
           <w:sz w:val="40"/>
           <w:szCs w:val="40"/>
         </w:rPr>
-      </w:pPr>
-      <w:r>
-        <w:rPr>
-          <w:b/>
-          <w:bCs/>
+        <w:lastRenderedPageBreak/>
+        <w:t xml:space="preserve">Moteur sans balai </w:t>
+      </w:r>
+      <w:r>
+        <w:rPr>
+          <w:b/>
           <w:i/>
           <w:sz w:val="40"/>
           <w:szCs w:val="40"/>
         </w:rPr>
-        <w:t xml:space="preserve">Moteur sans balai </w:t>
-      </w:r>
-      <w:r>
-        <w:rPr>
-          <w:b/>
-          <w:i/>
-          <w:sz w:val="40"/>
-          <w:szCs w:val="40"/>
-        </w:rPr>
         <w:t>:</w:t>
       </w:r>
+      <w:r>
+        <w:t xml:space="preserve"> </w:t>
+      </w:r>
+    </w:p>
+    <w:p>
+      <w:r>
+        <w:rPr>
+          <w:noProof/>
+        </w:rPr>
+        <w:drawing>
+          <wp:anchor distT="0" distB="0" distL="114300" distR="114300" simplePos="0" relativeHeight="251666432" behindDoc="0" locked="0" layoutInCell="1" allowOverlap="1">
+            <wp:simplePos x="0" y="0"/>
+            <wp:positionH relativeFrom="page">
+              <wp:align>right</wp:align>
+            </wp:positionH>
+            <wp:positionV relativeFrom="paragraph">
+              <wp:posOffset>566189</wp:posOffset>
+            </wp:positionV>
+            <wp:extent cx="3142026" cy="2696665"/>
+            <wp:effectExtent l="0" t="0" r="1270" b="8890"/>
+            <wp:wrapSquare wrapText="bothSides"/>
+            <wp:docPr id="5" name="Image 5" descr="Une image contenant texte&#10;&#10;Description générée avec un niveau de confiance très élevé"/>
+            <wp:cNvGraphicFramePr>
+              <a:graphicFrameLocks xmlns:a="http://schemas.openxmlformats.org/drawingml/2006/main" noChangeAspect="1"/>
+            </wp:cNvGraphicFramePr>
+            <a:graphic xmlns:a="http://schemas.openxmlformats.org/drawingml/2006/main">
+              <a:graphicData uri="http://schemas.openxmlformats.org/drawingml/2006/picture">
+                <pic:pic xmlns:pic="http://schemas.openxmlformats.org/drawingml/2006/picture">
+                  <pic:nvPicPr>
+                    <pic:cNvPr id="5" name="330px-Moteur_brushless.png"/>
+                    <pic:cNvPicPr/>
+                  </pic:nvPicPr>
+                  <pic:blipFill>
+                    <a:blip r:embed="rId18">
+                      <a:extLst>
+                        <a:ext uri="{28A0092B-C50C-407E-A947-70E740481C1C}">
+                          <a14:useLocalDpi xmlns:a14="http://schemas.microsoft.com/office/drawing/2010/main" val="0"/>
+                        </a:ext>
+                      </a:extLst>
+                    </a:blip>
+                    <a:stretch>
+                      <a:fillRect/>
+                    </a:stretch>
+                  </pic:blipFill>
+                  <pic:spPr>
+                    <a:xfrm>
+                      <a:off x="0" y="0"/>
+                      <a:ext cx="3142026" cy="2696665"/>
+                    </a:xfrm>
+                    <a:prstGeom prst="rect">
+                      <a:avLst/>
+                    </a:prstGeom>
+                  </pic:spPr>
+                </pic:pic>
+              </a:graphicData>
+            </a:graphic>
+          </wp:anchor>
+        </w:drawing>
+      </w:r>
+      <w:r>
+        <w:rPr>
+          <w:rFonts w:ascii="Arial" w:hAnsi="Arial" w:cs="Arial"/>
+          <w:color w:val="222222"/>
+          <w:sz w:val="21"/>
+          <w:szCs w:val="21"/>
+          <w:shd w:val="clear" w:color="auto" w:fill="FFFFFF"/>
+        </w:rPr>
+        <w:t>Un </w:t>
+      </w:r>
+      <w:r>
+        <w:rPr>
+          <w:rFonts w:ascii="Arial" w:hAnsi="Arial" w:cs="Arial"/>
+          <w:bCs/>
+          <w:color w:val="222222"/>
+          <w:sz w:val="21"/>
+          <w:szCs w:val="21"/>
+          <w:shd w:val="clear" w:color="auto" w:fill="FFFFFF"/>
+        </w:rPr>
+        <w:t>moteur sans balais</w:t>
+      </w:r>
+      <w:r>
+        <w:rPr>
+          <w:rFonts w:ascii="Arial" w:hAnsi="Arial" w:cs="Arial"/>
+          <w:bCs/>
+          <w:color w:val="222222"/>
+          <w:sz w:val="21"/>
+          <w:szCs w:val="21"/>
+          <w:shd w:val="clear" w:color="auto" w:fill="FFFFFF"/>
+        </w:rPr>
+        <w:t xml:space="preserve"> </w:t>
+      </w:r>
+      <w:r>
+        <w:rPr>
+          <w:rFonts w:ascii="Arial" w:hAnsi="Arial" w:cs="Arial"/>
+          <w:color w:val="222222"/>
+          <w:sz w:val="21"/>
+          <w:szCs w:val="21"/>
+          <w:shd w:val="clear" w:color="auto" w:fill="FFFFFF"/>
+        </w:rPr>
+        <w:t>«</w:t>
+      </w:r>
+      <w:r>
+        <w:rPr>
+          <w:rFonts w:ascii="Arial" w:hAnsi="Arial" w:cs="Arial"/>
+          <w:bCs/>
+          <w:i/>
+          <w:iCs/>
+          <w:color w:val="222222"/>
+          <w:sz w:val="21"/>
+          <w:szCs w:val="21"/>
+          <w:shd w:val="clear" w:color="auto" w:fill="FFFFFF"/>
+        </w:rPr>
+        <w:t xml:space="preserve"> </w:t>
+      </w:r>
+      <w:proofErr w:type="spellStart"/>
+      <w:proofErr w:type="gramStart"/>
+      <w:r>
+        <w:rPr>
+          <w:rFonts w:ascii="Arial" w:hAnsi="Arial" w:cs="Arial"/>
+          <w:bCs/>
+          <w:i/>
+          <w:iCs/>
+          <w:color w:val="222222"/>
+          <w:sz w:val="21"/>
+          <w:szCs w:val="21"/>
+          <w:shd w:val="clear" w:color="auto" w:fill="FFFFFF"/>
+        </w:rPr>
+        <w:t>brushless</w:t>
+      </w:r>
+      <w:proofErr w:type="spellEnd"/>
+      <w:r>
+        <w:rPr>
+          <w:rFonts w:ascii="Arial" w:hAnsi="Arial" w:cs="Arial"/>
+          <w:color w:val="222222"/>
+          <w:sz w:val="21"/>
+          <w:szCs w:val="21"/>
+          <w:shd w:val="clear" w:color="auto" w:fill="FFFFFF"/>
+        </w:rPr>
+        <w:t>»</w:t>
+      </w:r>
+      <w:proofErr w:type="gramEnd"/>
+      <w:r>
+        <w:rPr>
+          <w:rFonts w:ascii="Arial" w:hAnsi="Arial" w:cs="Arial"/>
+          <w:color w:val="222222"/>
+          <w:sz w:val="21"/>
+          <w:szCs w:val="21"/>
+          <w:shd w:val="clear" w:color="auto" w:fill="FFFFFF"/>
+        </w:rPr>
+        <w:t>, ou </w:t>
+      </w:r>
+      <w:r>
+        <w:rPr>
+          <w:rFonts w:ascii="Arial" w:hAnsi="Arial" w:cs="Arial"/>
+          <w:bCs/>
+          <w:color w:val="222222"/>
+          <w:sz w:val="21"/>
+          <w:szCs w:val="21"/>
+          <w:shd w:val="clear" w:color="auto" w:fill="FFFFFF"/>
+        </w:rPr>
+        <w:t xml:space="preserve">machine synchrone </w:t>
+      </w:r>
+      <w:proofErr w:type="spellStart"/>
+      <w:r>
+        <w:rPr>
+          <w:rFonts w:ascii="Arial" w:hAnsi="Arial" w:cs="Arial"/>
+          <w:bCs/>
+          <w:color w:val="222222"/>
+          <w:sz w:val="21"/>
+          <w:szCs w:val="21"/>
+          <w:shd w:val="clear" w:color="auto" w:fill="FFFFFF"/>
+        </w:rPr>
+        <w:t>auto-pilotée</w:t>
+      </w:r>
+      <w:proofErr w:type="spellEnd"/>
+      <w:r>
+        <w:rPr>
+          <w:rFonts w:ascii="Arial" w:hAnsi="Arial" w:cs="Arial"/>
+          <w:bCs/>
+          <w:color w:val="222222"/>
+          <w:sz w:val="21"/>
+          <w:szCs w:val="21"/>
+          <w:shd w:val="clear" w:color="auto" w:fill="FFFFFF"/>
+        </w:rPr>
+        <w:t xml:space="preserve"> à aimants permanents</w:t>
+      </w:r>
+      <w:r>
+        <w:rPr>
+          <w:rFonts w:ascii="Arial" w:hAnsi="Arial" w:cs="Arial"/>
+          <w:color w:val="222222"/>
+          <w:sz w:val="21"/>
+          <w:szCs w:val="21"/>
+          <w:shd w:val="clear" w:color="auto" w:fill="FFFFFF"/>
+        </w:rPr>
+        <w:t>,</w:t>
+      </w:r>
+      <w:r>
+        <w:rPr>
+          <w:rFonts w:ascii="Arial" w:hAnsi="Arial" w:cs="Arial"/>
+          <w:color w:val="222222"/>
+          <w:sz w:val="21"/>
+          <w:szCs w:val="21"/>
+          <w:shd w:val="clear" w:color="auto" w:fill="FFFFFF"/>
+        </w:rPr>
+        <w:t xml:space="preserve"> est une</w:t>
+      </w:r>
+      <w:r>
+        <w:t xml:space="preserve"> machine électrique</w:t>
+      </w:r>
+      <w:r>
+        <w:rPr>
+          <w:rFonts w:ascii="Arial" w:hAnsi="Arial" w:cs="Arial"/>
+          <w:color w:val="222222"/>
+          <w:sz w:val="21"/>
+          <w:szCs w:val="21"/>
+          <w:shd w:val="clear" w:color="auto" w:fill="FFFFFF"/>
+        </w:rPr>
+        <w:t> de la catégorie des</w:t>
+      </w:r>
+      <w:r>
+        <w:rPr>
+          <w:rFonts w:ascii="Arial" w:hAnsi="Arial" w:cs="Arial"/>
+          <w:color w:val="222222"/>
+          <w:sz w:val="21"/>
+          <w:szCs w:val="21"/>
+          <w:shd w:val="clear" w:color="auto" w:fill="FFFFFF"/>
+        </w:rPr>
+        <w:t xml:space="preserve"> machines synchrones</w:t>
+      </w:r>
+      <w:r>
+        <w:rPr>
+          <w:rFonts w:ascii="Arial" w:hAnsi="Arial" w:cs="Arial"/>
+          <w:color w:val="222222"/>
+          <w:sz w:val="21"/>
+          <w:szCs w:val="21"/>
+          <w:shd w:val="clear" w:color="auto" w:fill="FFFFFF"/>
+        </w:rPr>
+        <w:t xml:space="preserve"> dont le</w:t>
+      </w:r>
+      <w:r>
+        <w:rPr>
+          <w:rFonts w:ascii="Arial" w:hAnsi="Arial" w:cs="Arial"/>
+          <w:color w:val="222222"/>
+          <w:sz w:val="21"/>
+          <w:szCs w:val="21"/>
+          <w:shd w:val="clear" w:color="auto" w:fill="FFFFFF"/>
+        </w:rPr>
+        <w:t xml:space="preserve"> rotor</w:t>
+      </w:r>
+      <w:r>
+        <w:rPr>
+          <w:rFonts w:ascii="Arial" w:hAnsi="Arial" w:cs="Arial"/>
+          <w:color w:val="222222"/>
+          <w:sz w:val="21"/>
+          <w:szCs w:val="21"/>
+          <w:shd w:val="clear" w:color="auto" w:fill="FFFFFF"/>
+        </w:rPr>
+        <w:t> est constitué d'un ou de plusieurs</w:t>
+      </w:r>
+      <w:r>
+        <w:rPr>
+          <w:rFonts w:ascii="Arial" w:hAnsi="Arial" w:cs="Arial"/>
+          <w:color w:val="222222"/>
+          <w:sz w:val="21"/>
+          <w:szCs w:val="21"/>
+          <w:shd w:val="clear" w:color="auto" w:fill="FFFFFF"/>
+        </w:rPr>
+        <w:t xml:space="preserve"> aimants permanents</w:t>
+      </w:r>
+      <w:r>
+        <w:rPr>
+          <w:rFonts w:ascii="Arial" w:hAnsi="Arial" w:cs="Arial"/>
+          <w:color w:val="222222"/>
+          <w:sz w:val="21"/>
+          <w:szCs w:val="21"/>
+          <w:shd w:val="clear" w:color="auto" w:fill="FFFFFF"/>
+        </w:rPr>
+        <w:t> et pourvu d'origine d'un</w:t>
+      </w:r>
+      <w:r>
+        <w:rPr>
+          <w:rFonts w:ascii="Arial" w:hAnsi="Arial" w:cs="Arial"/>
+          <w:color w:val="222222"/>
+          <w:sz w:val="21"/>
+          <w:szCs w:val="21"/>
+          <w:shd w:val="clear" w:color="auto" w:fill="FFFFFF"/>
+        </w:rPr>
+        <w:t xml:space="preserve"> capteur d</w:t>
+      </w:r>
+      <w:r>
+        <w:rPr>
+          <w:rFonts w:ascii="Arial" w:hAnsi="Arial" w:cs="Arial"/>
+          <w:i/>
+          <w:iCs/>
+          <w:color w:val="222222"/>
+          <w:sz w:val="21"/>
+          <w:szCs w:val="21"/>
+          <w:shd w:val="clear" w:color="auto" w:fill="FFFFFF"/>
+        </w:rPr>
+        <w:t>e position rotorique</w:t>
+      </w:r>
+      <w:r>
+        <w:rPr>
+          <w:rFonts w:ascii="Arial" w:hAnsi="Arial" w:cs="Arial"/>
+          <w:color w:val="222222"/>
+          <w:sz w:val="21"/>
+          <w:szCs w:val="21"/>
+          <w:shd w:val="clear" w:color="auto" w:fill="FFFFFF"/>
+        </w:rPr>
+        <w:t>.</w:t>
+      </w:r>
     </w:p>
     <w:p>
       <w:pPr>
-        <w:rPr>
-          <w:rFonts w:ascii="Arial" w:hAnsi="Arial" w:cs="Arial"/>
-          <w:color w:val="222222"/>
-          <w:sz w:val="72"/>
-          <w:szCs w:val="72"/>
-          <w:shd w:val="clear" w:color="auto" w:fill="FFFFFF"/>
+        <w:jc w:val="center"/>
+        <w:rPr>
+          <w:sz w:val="30"/>
+          <w:szCs w:val="30"/>
         </w:rPr>
       </w:pPr>
-      <w:proofErr w:type="spellStart"/>
-      <w:r>
-        <w:rPr>
-          <w:rFonts w:ascii="Arial" w:hAnsi="Arial" w:cs="Arial"/>
-          <w:color w:val="222222"/>
-          <w:sz w:val="72"/>
-          <w:szCs w:val="72"/>
-          <w:shd w:val="clear" w:color="auto" w:fill="FFFFFF"/>
-        </w:rPr>
-        <w:t>B</w:t>
-      </w:r>
-      <w:r>
-        <w:rPr>
-          <w:rFonts w:ascii="Arial" w:hAnsi="Arial" w:cs="Arial"/>
-          <w:color w:val="222222"/>
-          <w:sz w:val="72"/>
-          <w:szCs w:val="72"/>
-          <w:shd w:val="clear" w:color="auto" w:fill="FFFFFF"/>
-        </w:rPr>
-        <w:t>rushless</w:t>
-      </w:r>
-      <w:proofErr w:type="spellEnd"/>
+      <w:r>
+        <w:rPr>
+          <w:b/>
+          <w:sz w:val="30"/>
+          <w:szCs w:val="30"/>
+        </w:rPr>
+        <w:t>Avantages</w:t>
+      </w:r>
+      <w:r>
+        <w:rPr>
+          <w:sz w:val="30"/>
+          <w:szCs w:val="30"/>
+        </w:rPr>
+        <w:t> :</w:t>
+      </w:r>
+    </w:p>
+    <w:p>
+      <w:r>
+        <w:rPr>
+          <w:rFonts w:ascii="Arial" w:hAnsi="Arial" w:cs="Arial"/>
+          <w:color w:val="444444"/>
+          <w:shd w:val="clear" w:color="auto" w:fill="FFFFFF"/>
+        </w:rPr>
+        <w:t> </w:t>
+      </w:r>
+      <w:r>
+        <w:rPr>
+          <w:rFonts w:ascii="Arial" w:hAnsi="Arial" w:cs="Arial"/>
+          <w:color w:val="444444"/>
+          <w:shd w:val="clear" w:color="auto" w:fill="FFFFFF"/>
+        </w:rPr>
+        <w:t>A</w:t>
+      </w:r>
+      <w:r>
+        <w:rPr>
+          <w:rFonts w:ascii="Arial" w:hAnsi="Arial" w:cs="Arial"/>
+          <w:color w:val="444444"/>
+          <w:shd w:val="clear" w:color="auto" w:fill="FFFFFF"/>
+        </w:rPr>
+        <w:t>méliorer</w:t>
+      </w:r>
+      <w:r>
+        <w:rPr>
+          <w:rFonts w:ascii="Arial" w:hAnsi="Arial" w:cs="Arial"/>
+          <w:color w:val="444444"/>
+          <w:shd w:val="clear" w:color="auto" w:fill="FFFFFF"/>
+        </w:rPr>
+        <w:t xml:space="preserve"> la </w:t>
+      </w:r>
+      <w:r>
+        <w:rPr>
+          <w:rFonts w:ascii="Arial" w:hAnsi="Arial" w:cs="Arial"/>
+          <w:color w:val="444444"/>
+          <w:shd w:val="clear" w:color="auto" w:fill="FFFFFF"/>
+        </w:rPr>
+        <w:t>puissance, allongement</w:t>
+      </w:r>
+      <w:r>
+        <w:rPr>
+          <w:rFonts w:ascii="Arial" w:hAnsi="Arial" w:cs="Arial"/>
+          <w:color w:val="444444"/>
+          <w:shd w:val="clear" w:color="auto" w:fill="FFFFFF"/>
+        </w:rPr>
+        <w:t xml:space="preserve"> de la </w:t>
+      </w:r>
+      <w:r>
+        <w:rPr>
+          <w:rFonts w:ascii="Arial" w:hAnsi="Arial" w:cs="Arial"/>
+          <w:color w:val="444444"/>
+          <w:shd w:val="clear" w:color="auto" w:fill="FFFFFF"/>
+        </w:rPr>
+        <w:t>durée de vie</w:t>
+      </w:r>
+      <w:r>
+        <w:rPr>
+          <w:rFonts w:ascii="Arial" w:hAnsi="Arial" w:cs="Arial"/>
+          <w:color w:val="444444"/>
+          <w:shd w:val="clear" w:color="auto" w:fill="FFFFFF"/>
+        </w:rPr>
+        <w:t xml:space="preserve">, </w:t>
+      </w:r>
+      <w:r>
+        <w:rPr>
+          <w:rFonts w:ascii="Arial" w:hAnsi="Arial" w:cs="Arial"/>
+          <w:color w:val="444444"/>
+          <w:shd w:val="clear" w:color="auto" w:fill="FFFFFF"/>
+        </w:rPr>
+        <w:t>la maintenance</w:t>
+      </w:r>
+      <w:r>
+        <w:rPr>
+          <w:rFonts w:ascii="Arial" w:hAnsi="Arial" w:cs="Arial"/>
+          <w:color w:val="444444"/>
+          <w:shd w:val="clear" w:color="auto" w:fill="FFFFFF"/>
+        </w:rPr>
+        <w:t xml:space="preserve"> </w:t>
+      </w:r>
+      <w:r>
+        <w:rPr>
+          <w:rFonts w:ascii="Arial" w:hAnsi="Arial" w:cs="Arial"/>
+          <w:color w:val="444444"/>
+          <w:shd w:val="clear" w:color="auto" w:fill="FFFFFF"/>
+        </w:rPr>
+        <w:t xml:space="preserve">peut </w:t>
+      </w:r>
+      <w:r>
+        <w:rPr>
+          <w:rFonts w:ascii="Arial" w:hAnsi="Arial" w:cs="Arial"/>
+          <w:color w:val="444444"/>
+          <w:shd w:val="clear" w:color="auto" w:fill="FFFFFF"/>
+        </w:rPr>
+        <w:t>fréquente</w:t>
+      </w:r>
+      <w:r>
+        <w:rPr>
+          <w:rFonts w:ascii="Arial" w:hAnsi="Arial" w:cs="Arial"/>
+          <w:color w:val="444444"/>
+          <w:shd w:val="clear" w:color="auto" w:fill="FFFFFF"/>
+        </w:rPr>
+        <w:t>, bonne vitesse</w:t>
+      </w:r>
+      <w:r>
+        <w:rPr>
+          <w:rFonts w:ascii="Arial" w:hAnsi="Arial" w:cs="Arial"/>
+          <w:color w:val="444444"/>
+          <w:shd w:val="clear" w:color="auto" w:fill="FFFFFF"/>
+        </w:rPr>
+        <w:t xml:space="preserve">, </w:t>
+      </w:r>
+      <w:r>
+        <w:rPr>
+          <w:rFonts w:ascii="Arial" w:hAnsi="Arial" w:cs="Arial"/>
+          <w:color w:val="444444"/>
+          <w:shd w:val="clear" w:color="auto" w:fill="FFFFFF"/>
+        </w:rPr>
+        <w:t>économique</w:t>
+      </w:r>
+      <w:r>
+        <w:rPr>
+          <w:rFonts w:ascii="Arial" w:hAnsi="Arial" w:cs="Arial"/>
+          <w:color w:val="444444"/>
+          <w:shd w:val="clear" w:color="auto" w:fill="FFFFFF"/>
+        </w:rPr>
+        <w:t xml:space="preserve"> </w:t>
+      </w:r>
+      <w:r>
+        <w:rPr>
+          <w:rFonts w:ascii="Arial" w:hAnsi="Arial" w:cs="Arial"/>
+          <w:color w:val="444444"/>
+          <w:shd w:val="clear" w:color="auto" w:fill="FFFFFF"/>
+        </w:rPr>
+        <w:t>électriquement</w:t>
+      </w:r>
+      <w:r>
+        <w:rPr>
+          <w:rFonts w:ascii="Arial" w:hAnsi="Arial" w:cs="Arial"/>
+          <w:color w:val="444444"/>
+          <w:shd w:val="clear" w:color="auto" w:fill="FFFFFF"/>
+        </w:rPr>
+        <w:t>,</w:t>
+      </w:r>
+      <w:r>
+        <w:rPr>
+          <w:rFonts w:ascii="Arial" w:hAnsi="Arial" w:cs="Arial"/>
+          <w:color w:val="444444"/>
+          <w:shd w:val="clear" w:color="auto" w:fill="FFFFFF"/>
+        </w:rPr>
+        <w:t xml:space="preserve"> </w:t>
+      </w:r>
+      <w:r>
+        <w:rPr>
+          <w:rFonts w:ascii="Arial" w:hAnsi="Arial" w:cs="Arial"/>
+          <w:color w:val="444444"/>
+          <w:shd w:val="clear" w:color="auto" w:fill="FFFFFF"/>
+        </w:rPr>
+        <w:t>couple constant</w:t>
+      </w:r>
+      <w:r>
+        <w:rPr>
+          <w:rFonts w:ascii="Arial" w:hAnsi="Arial" w:cs="Arial"/>
+          <w:color w:val="444444"/>
+          <w:shd w:val="clear" w:color="auto" w:fill="FFFFFF"/>
+        </w:rPr>
+        <w:t>, petit volume.</w:t>
+      </w:r>
     </w:p>
     <w:p>
       <w:pPr>
-        <w:rPr>
-          <w:rFonts w:ascii="Arial" w:hAnsi="Arial" w:cs="Arial"/>
-          <w:color w:val="222222"/>
-          <w:sz w:val="72"/>
-          <w:szCs w:val="72"/>
-          <w:shd w:val="clear" w:color="auto" w:fill="FFFFFF"/>
+        <w:jc w:val="center"/>
+        <w:rPr>
+          <w:b/>
+          <w:i/>
+          <w:sz w:val="30"/>
+          <w:szCs w:val="30"/>
         </w:rPr>
       </w:pPr>
+      <w:r>
+        <w:rPr>
+          <w:b/>
+          <w:i/>
+          <w:sz w:val="30"/>
+          <w:szCs w:val="30"/>
+        </w:rPr>
+        <w:t>Inconvenant</w:t>
+      </w:r>
+      <w:r>
+        <w:rPr>
+          <w:b/>
+          <w:i/>
+          <w:sz w:val="30"/>
+          <w:szCs w:val="30"/>
+        </w:rPr>
+        <w:t> :</w:t>
+      </w:r>
+    </w:p>
+    <w:p>
+      <w:r>
+        <w:t xml:space="preserve">Coute cher et </w:t>
+      </w:r>
+      <w:r>
+        <w:t xml:space="preserve">très </w:t>
+      </w:r>
+      <w:r>
+        <w:t>énergivore. (</w:t>
+      </w:r>
+      <w:r>
+        <w:t>48V)</w:t>
+      </w:r>
+    </w:p>
+    <w:p/>
+    <w:p>
       <w:bookmarkStart w:id="4" w:name="_GoBack"/>
       <w:bookmarkEnd w:id="4"/>
-    </w:p>
-    <w:p>
-      <w:pPr>
-        <w:spacing w:after="0" w:line="240" w:lineRule="auto"/>
-        <w:rPr>
-          <w:rFonts w:ascii="Courier New" w:eastAsia="Times New Roman" w:hAnsi="Courier New" w:cs="Courier New"/>
-          <w:color w:val="2E8B57"/>
-          <w:sz w:val="18"/>
-          <w:szCs w:val="18"/>
-          <w:lang w:eastAsia="fr-FR"/>
-        </w:rPr>
-      </w:pPr>
-      <w:proofErr w:type="gramStart"/>
-      <w:r>
-        <w:rPr>
-          <w:rFonts w:ascii="Courier New" w:eastAsia="Times New Roman" w:hAnsi="Courier New" w:cs="Courier New"/>
-          <w:color w:val="2E8B57"/>
-          <w:sz w:val="18"/>
-          <w:szCs w:val="18"/>
-          <w:lang w:eastAsia="fr-FR"/>
-        </w:rPr>
-        <w:lastRenderedPageBreak/>
-        <w:t>#!/</w:t>
-      </w:r>
-      <w:proofErr w:type="spellStart"/>
-      <w:proofErr w:type="gramEnd"/>
-      <w:r>
-        <w:rPr>
-          <w:rFonts w:ascii="Courier New" w:eastAsia="Times New Roman" w:hAnsi="Courier New" w:cs="Courier New"/>
-          <w:color w:val="2E8B57"/>
-          <w:sz w:val="18"/>
-          <w:szCs w:val="18"/>
-          <w:lang w:eastAsia="fr-FR"/>
-        </w:rPr>
-        <w:t>usr</w:t>
-      </w:r>
-      <w:proofErr w:type="spellEnd"/>
-      <w:r>
-        <w:rPr>
-          <w:rFonts w:ascii="Courier New" w:eastAsia="Times New Roman" w:hAnsi="Courier New" w:cs="Courier New"/>
-          <w:color w:val="2E8B57"/>
-          <w:sz w:val="18"/>
-          <w:szCs w:val="18"/>
-          <w:lang w:eastAsia="fr-FR"/>
-        </w:rPr>
-        <w:t>/bin/python</w:t>
-      </w:r>
-    </w:p>
-    <w:p>
-      <w:pPr>
-        <w:spacing w:after="0" w:line="240" w:lineRule="auto"/>
-        <w:rPr>
-          <w:rFonts w:ascii="Courier New" w:eastAsia="Times New Roman" w:hAnsi="Courier New" w:cs="Courier New"/>
-          <w:color w:val="2E8B57"/>
-          <w:sz w:val="18"/>
-          <w:szCs w:val="18"/>
-          <w:lang w:eastAsia="fr-FR"/>
-        </w:rPr>
-      </w:pPr>
-      <w:r>
-        <w:rPr>
-          <w:rFonts w:ascii="Courier New" w:eastAsia="Times New Roman" w:hAnsi="Courier New" w:cs="Courier New"/>
-          <w:color w:val="2E8B57"/>
-          <w:sz w:val="18"/>
-          <w:szCs w:val="18"/>
-          <w:lang w:eastAsia="fr-FR"/>
-        </w:rPr>
-        <w:t xml:space="preserve"># Import </w:t>
-      </w:r>
-      <w:proofErr w:type="spellStart"/>
-      <w:r>
-        <w:rPr>
-          <w:rFonts w:ascii="Courier New" w:eastAsia="Times New Roman" w:hAnsi="Courier New" w:cs="Courier New"/>
-          <w:color w:val="2E8B57"/>
-          <w:sz w:val="18"/>
-          <w:szCs w:val="18"/>
-          <w:lang w:eastAsia="fr-FR"/>
-        </w:rPr>
-        <w:t>required</w:t>
-      </w:r>
-      <w:proofErr w:type="spellEnd"/>
-      <w:r>
-        <w:rPr>
-          <w:rFonts w:ascii="Courier New" w:eastAsia="Times New Roman" w:hAnsi="Courier New" w:cs="Courier New"/>
-          <w:color w:val="2E8B57"/>
-          <w:sz w:val="18"/>
-          <w:szCs w:val="18"/>
-          <w:lang w:eastAsia="fr-FR"/>
-        </w:rPr>
+      <w:r>
+        <w:t xml:space="preserve">Lien : </w:t>
+      </w:r>
+      <w:hyperlink r:id="rId19" w:history="1">
+        <w:r>
+          <w:rPr>
+            <w:rStyle w:val="Lienhypertexte"/>
+          </w:rPr>
+          <w:t>http://www.rosier.fr/wp-content/uploads/2011/05/Servomoteurs-Brushless-AKM_Kollmorgen_Seidel_Danaher.pdf</w:t>
+        </w:r>
+      </w:hyperlink>
+      <w:r>
         <w:t xml:space="preserve"> </w:t>
       </w:r>
-      <w:proofErr w:type="spellStart"/>
-      <w:r>
-        <w:rPr>
-          <w:rFonts w:ascii="Courier New" w:eastAsia="Times New Roman" w:hAnsi="Courier New" w:cs="Courier New"/>
-          <w:color w:val="2E8B57"/>
-          <w:sz w:val="18"/>
-          <w:szCs w:val="18"/>
-          <w:lang w:eastAsia="fr-FR"/>
-        </w:rPr>
-        <w:t>libraries</w:t>
-      </w:r>
-      <w:proofErr w:type="spellEnd"/>
-    </w:p>
-    <w:p>
-      <w:pPr>
-        <w:spacing w:after="0" w:line="240" w:lineRule="auto"/>
-        <w:rPr>
-          <w:rFonts w:ascii="Courier New" w:eastAsia="Times New Roman" w:hAnsi="Courier New" w:cs="Courier New"/>
-          <w:color w:val="2E8B57"/>
-          <w:sz w:val="18"/>
-          <w:szCs w:val="18"/>
-          <w:lang w:eastAsia="fr-FR"/>
-        </w:rPr>
-      </w:pPr>
-      <w:proofErr w:type="gramStart"/>
-      <w:r>
-        <w:rPr>
-          <w:rFonts w:ascii="Courier New" w:eastAsia="Times New Roman" w:hAnsi="Courier New" w:cs="Courier New"/>
-          <w:color w:val="2E8B57"/>
-          <w:sz w:val="18"/>
-          <w:szCs w:val="18"/>
-          <w:lang w:eastAsia="fr-FR"/>
-        </w:rPr>
-        <w:t>import</w:t>
-      </w:r>
-      <w:proofErr w:type="gramEnd"/>
-      <w:r>
-        <w:rPr>
-          <w:rFonts w:ascii="Courier New" w:eastAsia="Times New Roman" w:hAnsi="Courier New" w:cs="Courier New"/>
-          <w:color w:val="2E8B57"/>
-          <w:sz w:val="18"/>
-          <w:szCs w:val="18"/>
-          <w:lang w:eastAsia="fr-FR"/>
-        </w:rPr>
+    </w:p>
+    <w:p>
+      <w:hyperlink r:id="rId20" w:history="1">
+        <w:r>
+          <w:rPr>
+            <w:rStyle w:val="Lienhypertexte"/>
+          </w:rPr>
+          <w:t>https://fr.wikipedia.org/wiki/Moteur_sans_balais</w:t>
+        </w:r>
+      </w:hyperlink>
+      <w:r>
         <w:t xml:space="preserve"> </w:t>
       </w:r>
-      <w:proofErr w:type="spellStart"/>
-      <w:r>
-        <w:rPr>
-          <w:rFonts w:ascii="Courier New" w:eastAsia="Times New Roman" w:hAnsi="Courier New" w:cs="Courier New"/>
-          <w:color w:val="2E8B57"/>
-          <w:sz w:val="18"/>
-          <w:szCs w:val="18"/>
-          <w:lang w:eastAsia="fr-FR"/>
-        </w:rPr>
-        <w:t>sys</w:t>
-      </w:r>
-      <w:proofErr w:type="spellEnd"/>
-    </w:p>
-    <w:p>
-      <w:pPr>
-        <w:spacing w:after="0" w:line="240" w:lineRule="auto"/>
-        <w:rPr>
-          <w:rFonts w:ascii="Courier New" w:eastAsia="Times New Roman" w:hAnsi="Courier New" w:cs="Courier New"/>
-          <w:color w:val="2E8B57"/>
-          <w:sz w:val="18"/>
-          <w:szCs w:val="18"/>
-          <w:lang w:eastAsia="fr-FR"/>
-        </w:rPr>
-      </w:pPr>
-      <w:proofErr w:type="gramStart"/>
-      <w:r>
-        <w:rPr>
-          <w:rFonts w:ascii="Courier New" w:eastAsia="Times New Roman" w:hAnsi="Courier New" w:cs="Courier New"/>
-          <w:color w:val="2E8B57"/>
-          <w:sz w:val="18"/>
-          <w:szCs w:val="18"/>
-          <w:lang w:eastAsia="fr-FR"/>
-        </w:rPr>
-        <w:t>import</w:t>
-      </w:r>
-      <w:proofErr w:type="gramEnd"/>
-      <w:r>
-        <w:rPr>
-          <w:rFonts w:ascii="Courier New" w:eastAsia="Times New Roman" w:hAnsi="Courier New" w:cs="Courier New"/>
-          <w:color w:val="2E8B57"/>
-          <w:sz w:val="18"/>
-          <w:szCs w:val="18"/>
-          <w:lang w:eastAsia="fr-FR"/>
-        </w:rPr>
-        <w:t xml:space="preserve"> time</w:t>
-      </w:r>
-    </w:p>
-    <w:p>
-      <w:pPr>
-        <w:spacing w:after="0" w:line="240" w:lineRule="auto"/>
-        <w:rPr>
-          <w:rFonts w:ascii="Courier New" w:eastAsia="Times New Roman" w:hAnsi="Courier New" w:cs="Courier New"/>
-          <w:color w:val="2E8B57"/>
-          <w:sz w:val="18"/>
-          <w:szCs w:val="18"/>
-          <w:lang w:eastAsia="fr-FR"/>
-        </w:rPr>
-      </w:pPr>
-      <w:proofErr w:type="gramStart"/>
-      <w:r>
-        <w:rPr>
-          <w:rFonts w:ascii="Courier New" w:eastAsia="Times New Roman" w:hAnsi="Courier New" w:cs="Courier New"/>
-          <w:color w:val="2E8B57"/>
-          <w:sz w:val="18"/>
-          <w:szCs w:val="18"/>
-          <w:lang w:eastAsia="fr-FR"/>
-        </w:rPr>
-        <w:t>import</w:t>
-      </w:r>
-      <w:proofErr w:type="gramEnd"/>
-      <w:r>
-        <w:rPr>
-          <w:rFonts w:ascii="Courier New" w:eastAsia="Times New Roman" w:hAnsi="Courier New" w:cs="Courier New"/>
-          <w:color w:val="2E8B57"/>
-          <w:sz w:val="18"/>
-          <w:szCs w:val="18"/>
-          <w:lang w:eastAsia="fr-FR"/>
-        </w:rPr>
-        <w:t xml:space="preserve"> </w:t>
-      </w:r>
-      <w:proofErr w:type="spellStart"/>
-      <w:r>
-        <w:rPr>
-          <w:rFonts w:ascii="Courier New" w:eastAsia="Times New Roman" w:hAnsi="Courier New" w:cs="Courier New"/>
-          <w:color w:val="2E8B57"/>
-          <w:sz w:val="18"/>
-          <w:szCs w:val="18"/>
-          <w:lang w:eastAsia="fr-FR"/>
-        </w:rPr>
-        <w:t>RPi.GPIO</w:t>
-      </w:r>
-      <w:proofErr w:type="spellEnd"/>
-      <w:r>
-        <w:rPr>
-          <w:rFonts w:ascii="Courier New" w:eastAsia="Times New Roman" w:hAnsi="Courier New" w:cs="Courier New"/>
-          <w:color w:val="2E8B57"/>
-          <w:sz w:val="18"/>
-          <w:szCs w:val="18"/>
-          <w:lang w:eastAsia="fr-FR"/>
-        </w:rPr>
-        <w:t xml:space="preserve"> as GPIO</w:t>
-      </w:r>
-    </w:p>
-    <w:p>
-      <w:pPr>
-        <w:spacing w:after="0" w:line="240" w:lineRule="auto"/>
-        <w:rPr>
-          <w:rFonts w:ascii="Courier New" w:eastAsia="Times New Roman" w:hAnsi="Courier New" w:cs="Courier New"/>
-          <w:color w:val="2E8B57"/>
-          <w:sz w:val="18"/>
-          <w:szCs w:val="18"/>
-          <w:lang w:eastAsia="fr-FR"/>
-        </w:rPr>
-      </w:pPr>
-    </w:p>
-    <w:p>
-      <w:pPr>
-        <w:spacing w:after="0" w:line="240" w:lineRule="auto"/>
-        <w:rPr>
-          <w:rFonts w:ascii="Courier New" w:eastAsia="Times New Roman" w:hAnsi="Courier New" w:cs="Courier New"/>
-          <w:color w:val="2E8B57"/>
-          <w:sz w:val="18"/>
-          <w:szCs w:val="18"/>
-          <w:lang w:eastAsia="fr-FR"/>
-        </w:rPr>
-      </w:pPr>
-      <w:r>
-        <w:rPr>
-          <w:rFonts w:ascii="Courier New" w:eastAsia="Times New Roman" w:hAnsi="Courier New" w:cs="Courier New"/>
-          <w:color w:val="2E8B57"/>
-          <w:sz w:val="18"/>
-          <w:szCs w:val="18"/>
-          <w:lang w:eastAsia="fr-FR"/>
-        </w:rPr>
-        <w:t xml:space="preserve"># Use BCM GPIO </w:t>
-      </w:r>
-      <w:proofErr w:type="spellStart"/>
-      <w:r>
-        <w:rPr>
-          <w:rFonts w:ascii="Courier New" w:eastAsia="Times New Roman" w:hAnsi="Courier New" w:cs="Courier New"/>
-          <w:color w:val="2E8B57"/>
-          <w:sz w:val="18"/>
-          <w:szCs w:val="18"/>
-          <w:lang w:eastAsia="fr-FR"/>
-        </w:rPr>
-        <w:t>references</w:t>
-      </w:r>
-      <w:proofErr w:type="spellEnd"/>
-    </w:p>
-    <w:p>
-      <w:pPr>
-        <w:spacing w:after="0" w:line="240" w:lineRule="auto"/>
-        <w:rPr>
-          <w:rFonts w:ascii="Courier New" w:eastAsia="Times New Roman" w:hAnsi="Courier New" w:cs="Courier New"/>
-          <w:color w:val="2E8B57"/>
-          <w:sz w:val="18"/>
-          <w:szCs w:val="18"/>
-          <w:lang w:eastAsia="fr-FR"/>
-        </w:rPr>
-      </w:pPr>
-      <w:r>
-        <w:rPr>
-          <w:rFonts w:ascii="Courier New" w:eastAsia="Times New Roman" w:hAnsi="Courier New" w:cs="Courier New"/>
-          <w:color w:val="2E8B57"/>
-          <w:sz w:val="18"/>
-          <w:szCs w:val="18"/>
-          <w:lang w:eastAsia="fr-FR"/>
-        </w:rPr>
-        <w:t xml:space="preserve"># </w:t>
-      </w:r>
-      <w:proofErr w:type="spellStart"/>
-      <w:r>
-        <w:rPr>
-          <w:rFonts w:ascii="Courier New" w:eastAsia="Times New Roman" w:hAnsi="Courier New" w:cs="Courier New"/>
-          <w:color w:val="2E8B57"/>
-          <w:sz w:val="18"/>
-          <w:szCs w:val="18"/>
-          <w:lang w:eastAsia="fr-FR"/>
-        </w:rPr>
-        <w:t>instead</w:t>
-      </w:r>
-      <w:proofErr w:type="spellEnd"/>
-      <w:r>
-        <w:rPr>
-          <w:rFonts w:ascii="Courier New" w:eastAsia="Times New Roman" w:hAnsi="Courier New" w:cs="Courier New"/>
-          <w:color w:val="2E8B57"/>
-          <w:sz w:val="18"/>
-          <w:szCs w:val="18"/>
-          <w:lang w:eastAsia="fr-FR"/>
-        </w:rPr>
-        <w:t xml:space="preserve"> of </w:t>
-      </w:r>
-      <w:proofErr w:type="spellStart"/>
-      <w:r>
-        <w:rPr>
-          <w:rFonts w:ascii="Courier New" w:eastAsia="Times New Roman" w:hAnsi="Courier New" w:cs="Courier New"/>
-          <w:color w:val="2E8B57"/>
-          <w:sz w:val="18"/>
-          <w:szCs w:val="18"/>
-          <w:lang w:eastAsia="fr-FR"/>
-        </w:rPr>
-        <w:t>physical</w:t>
-      </w:r>
-      <w:proofErr w:type="spellEnd"/>
-      <w:r>
-        <w:rPr>
-          <w:rFonts w:ascii="Courier New" w:eastAsia="Times New Roman" w:hAnsi="Courier New" w:cs="Courier New"/>
-          <w:color w:val="2E8B57"/>
-          <w:sz w:val="18"/>
-          <w:szCs w:val="18"/>
-          <w:lang w:eastAsia="fr-FR"/>
-        </w:rPr>
-        <w:t xml:space="preserve"> pin </w:t>
-      </w:r>
-      <w:proofErr w:type="spellStart"/>
-      <w:r>
-        <w:rPr>
-          <w:rFonts w:ascii="Courier New" w:eastAsia="Times New Roman" w:hAnsi="Courier New" w:cs="Courier New"/>
-          <w:color w:val="2E8B57"/>
-          <w:sz w:val="18"/>
-          <w:szCs w:val="18"/>
-          <w:lang w:eastAsia="fr-FR"/>
-        </w:rPr>
-        <w:t>numbers</w:t>
-      </w:r>
-      <w:proofErr w:type="spellEnd"/>
-    </w:p>
-    <w:p>
-      <w:pPr>
-        <w:spacing w:after="0" w:line="240" w:lineRule="auto"/>
-        <w:rPr>
-          <w:rFonts w:ascii="Courier New" w:eastAsia="Times New Roman" w:hAnsi="Courier New" w:cs="Courier New"/>
-          <w:color w:val="2E8B57"/>
-          <w:sz w:val="18"/>
-          <w:szCs w:val="18"/>
-          <w:lang w:eastAsia="fr-FR"/>
-        </w:rPr>
-      </w:pPr>
-      <w:proofErr w:type="spellStart"/>
-      <w:r>
-        <w:rPr>
-          <w:rFonts w:ascii="Courier New" w:eastAsia="Times New Roman" w:hAnsi="Courier New" w:cs="Courier New"/>
-          <w:color w:val="2E8B57"/>
-          <w:sz w:val="18"/>
-          <w:szCs w:val="18"/>
-          <w:lang w:eastAsia="fr-FR"/>
-        </w:rPr>
-        <w:t>GPIO.setmode</w:t>
-      </w:r>
-      <w:proofErr w:type="spellEnd"/>
-      <w:r>
-        <w:rPr>
-          <w:rFonts w:ascii="Courier New" w:eastAsia="Times New Roman" w:hAnsi="Courier New" w:cs="Courier New"/>
-          <w:color w:val="2E8B57"/>
-          <w:sz w:val="18"/>
-          <w:szCs w:val="18"/>
-          <w:lang w:eastAsia="fr-FR"/>
-        </w:rPr>
-        <w:t>(GPIO.BCM)</w:t>
-      </w:r>
-    </w:p>
-    <w:p>
-      <w:pPr>
-        <w:spacing w:after="0" w:line="240" w:lineRule="auto"/>
-        <w:rPr>
-          <w:rFonts w:ascii="Courier New" w:eastAsia="Times New Roman" w:hAnsi="Courier New" w:cs="Courier New"/>
-          <w:color w:val="2E8B57"/>
-          <w:sz w:val="18"/>
-          <w:szCs w:val="18"/>
-          <w:lang w:eastAsia="fr-FR"/>
-        </w:rPr>
-      </w:pPr>
-    </w:p>
-    <w:p>
-      <w:pPr>
-        <w:spacing w:after="0" w:line="240" w:lineRule="auto"/>
-        <w:rPr>
-          <w:rFonts w:ascii="Courier New" w:eastAsia="Times New Roman" w:hAnsi="Courier New" w:cs="Courier New"/>
-          <w:color w:val="2E8B57"/>
-          <w:sz w:val="18"/>
-          <w:szCs w:val="18"/>
-          <w:lang w:eastAsia="fr-FR"/>
-        </w:rPr>
-      </w:pPr>
-      <w:r>
-        <w:rPr>
-          <w:rFonts w:ascii="Courier New" w:eastAsia="Times New Roman" w:hAnsi="Courier New" w:cs="Courier New"/>
-          <w:color w:val="2E8B57"/>
-          <w:sz w:val="18"/>
-          <w:szCs w:val="18"/>
-          <w:lang w:eastAsia="fr-FR"/>
-        </w:rPr>
-        <w:t>#STEP PIN</w:t>
-      </w:r>
-    </w:p>
-    <w:p>
-      <w:pPr>
-        <w:spacing w:after="0" w:line="240" w:lineRule="auto"/>
-        <w:rPr>
-          <w:rFonts w:ascii="Courier New" w:eastAsia="Times New Roman" w:hAnsi="Courier New" w:cs="Courier New"/>
-          <w:color w:val="2E8B57"/>
-          <w:sz w:val="18"/>
-          <w:szCs w:val="18"/>
-          <w:lang w:eastAsia="fr-FR"/>
-        </w:rPr>
-      </w:pPr>
-      <w:proofErr w:type="spellStart"/>
-      <w:r>
-        <w:rPr>
-          <w:rFonts w:ascii="Courier New" w:eastAsia="Times New Roman" w:hAnsi="Courier New" w:cs="Courier New"/>
-          <w:color w:val="2E8B57"/>
-          <w:sz w:val="18"/>
-          <w:szCs w:val="18"/>
-          <w:lang w:eastAsia="fr-FR"/>
-        </w:rPr>
-        <w:t>GPIO.setup</w:t>
-      </w:r>
-      <w:proofErr w:type="spellEnd"/>
-      <w:r>
-        <w:rPr>
-          <w:rFonts w:ascii="Courier New" w:eastAsia="Times New Roman" w:hAnsi="Courier New" w:cs="Courier New"/>
-          <w:color w:val="2E8B57"/>
-          <w:sz w:val="18"/>
-          <w:szCs w:val="18"/>
-          <w:lang w:eastAsia="fr-FR"/>
-        </w:rPr>
-        <w:t>(</w:t>
-      </w:r>
-      <w:proofErr w:type="gramStart"/>
-      <w:r>
-        <w:rPr>
-          <w:rFonts w:ascii="Courier New" w:eastAsia="Times New Roman" w:hAnsi="Courier New" w:cs="Courier New"/>
-          <w:color w:val="2E8B57"/>
-          <w:sz w:val="18"/>
-          <w:szCs w:val="18"/>
-          <w:lang w:eastAsia="fr-FR"/>
-        </w:rPr>
-        <w:t>17,GPIO.OUT</w:t>
-      </w:r>
-      <w:proofErr w:type="gramEnd"/>
-      <w:r>
-        <w:rPr>
-          <w:rFonts w:ascii="Courier New" w:eastAsia="Times New Roman" w:hAnsi="Courier New" w:cs="Courier New"/>
-          <w:color w:val="2E8B57"/>
-          <w:sz w:val="18"/>
-          <w:szCs w:val="18"/>
-          <w:lang w:eastAsia="fr-FR"/>
-        </w:rPr>
-        <w:t>)</w:t>
-      </w:r>
-    </w:p>
-    <w:p>
-      <w:pPr>
-        <w:spacing w:after="0" w:line="240" w:lineRule="auto"/>
-        <w:rPr>
-          <w:rFonts w:ascii="Courier New" w:eastAsia="Times New Roman" w:hAnsi="Courier New" w:cs="Courier New"/>
-          <w:color w:val="2E8B57"/>
-          <w:sz w:val="18"/>
-          <w:szCs w:val="18"/>
-          <w:lang w:eastAsia="fr-FR"/>
-        </w:rPr>
-      </w:pPr>
-      <w:proofErr w:type="spellStart"/>
-      <w:r>
-        <w:rPr>
-          <w:rFonts w:ascii="Courier New" w:eastAsia="Times New Roman" w:hAnsi="Courier New" w:cs="Courier New"/>
-          <w:color w:val="2E8B57"/>
-          <w:sz w:val="18"/>
-          <w:szCs w:val="18"/>
-          <w:lang w:eastAsia="fr-FR"/>
-        </w:rPr>
-        <w:t>GPIO.output</w:t>
-      </w:r>
-      <w:proofErr w:type="spellEnd"/>
-      <w:r>
-        <w:rPr>
-          <w:rFonts w:ascii="Courier New" w:eastAsia="Times New Roman" w:hAnsi="Courier New" w:cs="Courier New"/>
-          <w:color w:val="2E8B57"/>
-          <w:sz w:val="18"/>
-          <w:szCs w:val="18"/>
-          <w:lang w:eastAsia="fr-FR"/>
-        </w:rPr>
-        <w:t>(17, False)</w:t>
-      </w:r>
-    </w:p>
-    <w:p>
-      <w:pPr>
-        <w:spacing w:after="0" w:line="240" w:lineRule="auto"/>
-        <w:rPr>
-          <w:rFonts w:ascii="Courier New" w:eastAsia="Times New Roman" w:hAnsi="Courier New" w:cs="Courier New"/>
-          <w:color w:val="2E8B57"/>
-          <w:sz w:val="18"/>
-          <w:szCs w:val="18"/>
-          <w:lang w:eastAsia="fr-FR"/>
-        </w:rPr>
-      </w:pPr>
-    </w:p>
-    <w:p>
-      <w:pPr>
-        <w:spacing w:after="0" w:line="240" w:lineRule="auto"/>
-        <w:rPr>
-          <w:rFonts w:ascii="Courier New" w:eastAsia="Times New Roman" w:hAnsi="Courier New" w:cs="Courier New"/>
-          <w:color w:val="2E8B57"/>
-          <w:sz w:val="18"/>
-          <w:szCs w:val="18"/>
-          <w:lang w:eastAsia="fr-FR"/>
-        </w:rPr>
-      </w:pPr>
-      <w:r>
-        <w:rPr>
-          <w:rFonts w:ascii="Courier New" w:eastAsia="Times New Roman" w:hAnsi="Courier New" w:cs="Courier New"/>
-          <w:color w:val="2E8B57"/>
-          <w:sz w:val="18"/>
-          <w:szCs w:val="18"/>
-          <w:lang w:eastAsia="fr-FR"/>
-        </w:rPr>
-        <w:t>#DIR PIN</w:t>
-      </w:r>
-    </w:p>
-    <w:p>
-      <w:pPr>
-        <w:spacing w:after="0" w:line="240" w:lineRule="auto"/>
-        <w:rPr>
-          <w:rFonts w:ascii="Courier New" w:eastAsia="Times New Roman" w:hAnsi="Courier New" w:cs="Courier New"/>
-          <w:color w:val="2E8B57"/>
-          <w:sz w:val="18"/>
-          <w:szCs w:val="18"/>
-          <w:lang w:eastAsia="fr-FR"/>
-        </w:rPr>
-      </w:pPr>
-      <w:proofErr w:type="spellStart"/>
-      <w:r>
-        <w:rPr>
-          <w:rFonts w:ascii="Courier New" w:eastAsia="Times New Roman" w:hAnsi="Courier New" w:cs="Courier New"/>
-          <w:color w:val="2E8B57"/>
-          <w:sz w:val="18"/>
-          <w:szCs w:val="18"/>
-          <w:lang w:eastAsia="fr-FR"/>
-        </w:rPr>
-        <w:t>GPIO.setup</w:t>
-      </w:r>
-      <w:proofErr w:type="spellEnd"/>
-      <w:r>
-        <w:rPr>
-          <w:rFonts w:ascii="Courier New" w:eastAsia="Times New Roman" w:hAnsi="Courier New" w:cs="Courier New"/>
-          <w:color w:val="2E8B57"/>
-          <w:sz w:val="18"/>
-          <w:szCs w:val="18"/>
-          <w:lang w:eastAsia="fr-FR"/>
-        </w:rPr>
-        <w:t>(</w:t>
-      </w:r>
-      <w:proofErr w:type="gramStart"/>
-      <w:r>
-        <w:rPr>
-          <w:rFonts w:ascii="Courier New" w:eastAsia="Times New Roman" w:hAnsi="Courier New" w:cs="Courier New"/>
-          <w:color w:val="2E8B57"/>
-          <w:sz w:val="18"/>
-          <w:szCs w:val="18"/>
-          <w:lang w:eastAsia="fr-FR"/>
-        </w:rPr>
-        <w:t>22,GPIO.OUT</w:t>
-      </w:r>
-      <w:proofErr w:type="gramEnd"/>
-      <w:r>
-        <w:rPr>
-          <w:rFonts w:ascii="Courier New" w:eastAsia="Times New Roman" w:hAnsi="Courier New" w:cs="Courier New"/>
-          <w:color w:val="2E8B57"/>
-          <w:sz w:val="18"/>
-          <w:szCs w:val="18"/>
-          <w:lang w:eastAsia="fr-FR"/>
-        </w:rPr>
-        <w:t>)</w:t>
-      </w:r>
-    </w:p>
-    <w:p>
-      <w:pPr>
-        <w:spacing w:after="0" w:line="240" w:lineRule="auto"/>
-        <w:rPr>
-          <w:rFonts w:ascii="Courier New" w:eastAsia="Times New Roman" w:hAnsi="Courier New" w:cs="Courier New"/>
-          <w:color w:val="2E8B57"/>
-          <w:sz w:val="18"/>
-          <w:szCs w:val="18"/>
-          <w:lang w:eastAsia="fr-FR"/>
-        </w:rPr>
-      </w:pPr>
-      <w:proofErr w:type="spellStart"/>
-      <w:r>
-        <w:rPr>
-          <w:rFonts w:ascii="Courier New" w:eastAsia="Times New Roman" w:hAnsi="Courier New" w:cs="Courier New"/>
-          <w:color w:val="2E8B57"/>
-          <w:sz w:val="18"/>
-          <w:szCs w:val="18"/>
-          <w:lang w:eastAsia="fr-FR"/>
-        </w:rPr>
-        <w:t>GPIO.output</w:t>
-      </w:r>
-      <w:proofErr w:type="spellEnd"/>
-      <w:r>
-        <w:rPr>
-          <w:rFonts w:ascii="Courier New" w:eastAsia="Times New Roman" w:hAnsi="Courier New" w:cs="Courier New"/>
-          <w:color w:val="2E8B57"/>
-          <w:sz w:val="18"/>
-          <w:szCs w:val="18"/>
-          <w:lang w:eastAsia="fr-FR"/>
-        </w:rPr>
-        <w:t>(22, False)</w:t>
-      </w:r>
-    </w:p>
-    <w:p>
-      <w:pPr>
-        <w:spacing w:after="0" w:line="240" w:lineRule="auto"/>
-        <w:rPr>
-          <w:rFonts w:ascii="Courier New" w:eastAsia="Times New Roman" w:hAnsi="Courier New" w:cs="Courier New"/>
-          <w:color w:val="2E8B57"/>
-          <w:sz w:val="18"/>
-          <w:szCs w:val="18"/>
-          <w:lang w:eastAsia="fr-FR"/>
-        </w:rPr>
-      </w:pPr>
-    </w:p>
-    <w:p>
-      <w:pPr>
-        <w:spacing w:after="0" w:line="240" w:lineRule="auto"/>
-        <w:rPr>
-          <w:rFonts w:ascii="Courier New" w:eastAsia="Times New Roman" w:hAnsi="Courier New" w:cs="Courier New"/>
-          <w:color w:val="2E8B57"/>
-          <w:sz w:val="18"/>
-          <w:szCs w:val="18"/>
-          <w:lang w:eastAsia="fr-FR"/>
-        </w:rPr>
-      </w:pPr>
-      <w:proofErr w:type="spellStart"/>
-      <w:r>
-        <w:rPr>
-          <w:rFonts w:ascii="Courier New" w:eastAsia="Times New Roman" w:hAnsi="Courier New" w:cs="Courier New"/>
-          <w:color w:val="2E8B57"/>
-          <w:sz w:val="18"/>
-          <w:szCs w:val="18"/>
-          <w:lang w:eastAsia="fr-FR"/>
-        </w:rPr>
-        <w:t>WaitTime</w:t>
-      </w:r>
-      <w:proofErr w:type="spellEnd"/>
-      <w:r>
-        <w:rPr>
-          <w:rFonts w:ascii="Courier New" w:eastAsia="Times New Roman" w:hAnsi="Courier New" w:cs="Courier New"/>
-          <w:color w:val="2E8B57"/>
-          <w:sz w:val="18"/>
-          <w:szCs w:val="18"/>
-          <w:lang w:eastAsia="fr-FR"/>
-        </w:rPr>
-        <w:t xml:space="preserve"> = 1</w:t>
-      </w:r>
-    </w:p>
-    <w:p>
-      <w:pPr>
-        <w:spacing w:after="0" w:line="240" w:lineRule="auto"/>
-        <w:rPr>
-          <w:rFonts w:ascii="Courier New" w:eastAsia="Times New Roman" w:hAnsi="Courier New" w:cs="Courier New"/>
-          <w:color w:val="2E8B57"/>
-          <w:sz w:val="18"/>
-          <w:szCs w:val="18"/>
-          <w:lang w:eastAsia="fr-FR"/>
-        </w:rPr>
-      </w:pPr>
-    </w:p>
-    <w:p>
-      <w:pPr>
-        <w:spacing w:after="0" w:line="240" w:lineRule="auto"/>
-        <w:rPr>
-          <w:rFonts w:ascii="Courier New" w:eastAsia="Times New Roman" w:hAnsi="Courier New" w:cs="Courier New"/>
-          <w:color w:val="2E8B57"/>
-          <w:sz w:val="18"/>
-          <w:szCs w:val="18"/>
-          <w:lang w:eastAsia="fr-FR"/>
-        </w:rPr>
-      </w:pPr>
-      <w:proofErr w:type="gramStart"/>
-      <w:r>
-        <w:rPr>
-          <w:rFonts w:ascii="Courier New" w:eastAsia="Times New Roman" w:hAnsi="Courier New" w:cs="Courier New"/>
-          <w:color w:val="2E8B57"/>
-          <w:sz w:val="18"/>
-          <w:szCs w:val="18"/>
-          <w:lang w:eastAsia="fr-FR"/>
-        </w:rPr>
-        <w:t>count</w:t>
-      </w:r>
-      <w:proofErr w:type="gramEnd"/>
-      <w:r>
-        <w:rPr>
-          <w:rFonts w:ascii="Courier New" w:eastAsia="Times New Roman" w:hAnsi="Courier New" w:cs="Courier New"/>
-          <w:color w:val="2E8B57"/>
-          <w:sz w:val="18"/>
-          <w:szCs w:val="18"/>
-          <w:lang w:eastAsia="fr-FR"/>
-        </w:rPr>
-        <w:t xml:space="preserve"> = 0</w:t>
-      </w:r>
-    </w:p>
-    <w:p>
-      <w:pPr>
-        <w:spacing w:after="0" w:line="240" w:lineRule="auto"/>
-        <w:rPr>
-          <w:rFonts w:ascii="Courier New" w:eastAsia="Times New Roman" w:hAnsi="Courier New" w:cs="Courier New"/>
-          <w:color w:val="2E8B57"/>
-          <w:sz w:val="18"/>
-          <w:szCs w:val="18"/>
-          <w:lang w:eastAsia="fr-FR"/>
-        </w:rPr>
-      </w:pPr>
-      <w:proofErr w:type="spellStart"/>
-      <w:proofErr w:type="gramStart"/>
-      <w:r>
-        <w:rPr>
-          <w:rFonts w:ascii="Courier New" w:eastAsia="Times New Roman" w:hAnsi="Courier New" w:cs="Courier New"/>
-          <w:color w:val="2E8B57"/>
-          <w:sz w:val="18"/>
-          <w:szCs w:val="18"/>
-          <w:lang w:eastAsia="fr-FR"/>
-        </w:rPr>
-        <w:t>while</w:t>
-      </w:r>
-      <w:proofErr w:type="spellEnd"/>
-      <w:proofErr w:type="gramEnd"/>
-      <w:r>
-        <w:rPr>
-          <w:rFonts w:ascii="Courier New" w:eastAsia="Times New Roman" w:hAnsi="Courier New" w:cs="Courier New"/>
-          <w:color w:val="2E8B57"/>
-          <w:sz w:val="18"/>
-          <w:szCs w:val="18"/>
-          <w:lang w:eastAsia="fr-FR"/>
-        </w:rPr>
-        <w:t xml:space="preserve"> (count &lt; 9):</w:t>
-      </w:r>
-    </w:p>
-    <w:p>
-      <w:pPr>
-        <w:spacing w:after="0" w:line="240" w:lineRule="auto"/>
-        <w:rPr>
-          <w:rFonts w:ascii="Courier New" w:eastAsia="Times New Roman" w:hAnsi="Courier New" w:cs="Courier New"/>
-          <w:color w:val="2E8B57"/>
-          <w:sz w:val="18"/>
-          <w:szCs w:val="18"/>
-          <w:lang w:eastAsia="fr-FR"/>
-        </w:rPr>
-      </w:pPr>
-      <w:r>
-        <w:rPr>
-          <w:rFonts w:ascii="Courier New" w:eastAsia="Times New Roman" w:hAnsi="Courier New" w:cs="Courier New"/>
-          <w:color w:val="2E8B57"/>
-          <w:sz w:val="18"/>
-          <w:szCs w:val="18"/>
-          <w:lang w:eastAsia="fr-FR"/>
-        </w:rPr>
-        <w:t xml:space="preserve"># </w:t>
-      </w:r>
-      <w:proofErr w:type="spellStart"/>
-      <w:r>
-        <w:rPr>
-          <w:rFonts w:ascii="Courier New" w:eastAsia="Times New Roman" w:hAnsi="Courier New" w:cs="Courier New"/>
-          <w:color w:val="2E8B57"/>
-          <w:sz w:val="18"/>
-          <w:szCs w:val="18"/>
-          <w:lang w:eastAsia="fr-FR"/>
-        </w:rPr>
-        <w:t>make</w:t>
-      </w:r>
-      <w:proofErr w:type="spellEnd"/>
-      <w:r>
-        <w:rPr>
-          <w:rFonts w:ascii="Courier New" w:eastAsia="Times New Roman" w:hAnsi="Courier New" w:cs="Courier New"/>
-          <w:color w:val="2E8B57"/>
-          <w:sz w:val="18"/>
-          <w:szCs w:val="18"/>
-          <w:lang w:eastAsia="fr-FR"/>
-        </w:rPr>
-        <w:t xml:space="preserve"> one </w:t>
-      </w:r>
-      <w:proofErr w:type="spellStart"/>
-      <w:r>
-        <w:rPr>
-          <w:rFonts w:ascii="Courier New" w:eastAsia="Times New Roman" w:hAnsi="Courier New" w:cs="Courier New"/>
-          <w:color w:val="2E8B57"/>
-          <w:sz w:val="18"/>
-          <w:szCs w:val="18"/>
-          <w:lang w:eastAsia="fr-FR"/>
-        </w:rPr>
-        <w:t>step</w:t>
-      </w:r>
-      <w:proofErr w:type="spellEnd"/>
-    </w:p>
-    <w:p>
-      <w:pPr>
-        <w:spacing w:after="0" w:line="240" w:lineRule="auto"/>
-        <w:rPr>
-          <w:rFonts w:ascii="Courier New" w:eastAsia="Times New Roman" w:hAnsi="Courier New" w:cs="Courier New"/>
-          <w:color w:val="2E8B57"/>
-          <w:sz w:val="18"/>
-          <w:szCs w:val="18"/>
-          <w:lang w:eastAsia="fr-FR"/>
-        </w:rPr>
-      </w:pPr>
-      <w:r>
-        <w:rPr>
-          <w:rFonts w:ascii="Courier New" w:eastAsia="Times New Roman" w:hAnsi="Courier New" w:cs="Courier New"/>
-          <w:color w:val="2E8B57"/>
-          <w:sz w:val="18"/>
-          <w:szCs w:val="18"/>
-          <w:lang w:eastAsia="fr-FR"/>
-        </w:rPr>
-        <w:t xml:space="preserve">        </w:t>
-      </w:r>
-      <w:proofErr w:type="spellStart"/>
-      <w:r>
-        <w:rPr>
-          <w:rFonts w:ascii="Courier New" w:eastAsia="Times New Roman" w:hAnsi="Courier New" w:cs="Courier New"/>
-          <w:color w:val="2E8B57"/>
-          <w:sz w:val="18"/>
-          <w:szCs w:val="18"/>
-          <w:lang w:eastAsia="fr-FR"/>
-        </w:rPr>
-        <w:t>GPIO.output</w:t>
-      </w:r>
-      <w:proofErr w:type="spellEnd"/>
-      <w:r>
-        <w:rPr>
-          <w:rFonts w:ascii="Courier New" w:eastAsia="Times New Roman" w:hAnsi="Courier New" w:cs="Courier New"/>
-          <w:color w:val="2E8B57"/>
-          <w:sz w:val="18"/>
-          <w:szCs w:val="18"/>
-          <w:lang w:eastAsia="fr-FR"/>
-        </w:rPr>
-        <w:t>(17, False)</w:t>
-      </w:r>
-    </w:p>
-    <w:p>
-      <w:pPr>
-        <w:spacing w:after="0" w:line="240" w:lineRule="auto"/>
-        <w:rPr>
-          <w:rFonts w:ascii="Courier New" w:eastAsia="Times New Roman" w:hAnsi="Courier New" w:cs="Courier New"/>
-          <w:color w:val="2E8B57"/>
-          <w:sz w:val="18"/>
-          <w:szCs w:val="18"/>
-          <w:lang w:eastAsia="fr-FR"/>
-        </w:rPr>
-      </w:pPr>
-      <w:r>
-        <w:rPr>
-          <w:rFonts w:ascii="Courier New" w:eastAsia="Times New Roman" w:hAnsi="Courier New" w:cs="Courier New"/>
-          <w:color w:val="2E8B57"/>
-          <w:sz w:val="18"/>
-          <w:szCs w:val="18"/>
-          <w:lang w:eastAsia="fr-FR"/>
-        </w:rPr>
-        <w:t xml:space="preserve">        </w:t>
-      </w:r>
-      <w:proofErr w:type="spellStart"/>
-      <w:proofErr w:type="gramStart"/>
-      <w:r>
-        <w:rPr>
-          <w:rFonts w:ascii="Courier New" w:eastAsia="Times New Roman" w:hAnsi="Courier New" w:cs="Courier New"/>
-          <w:color w:val="2E8B57"/>
-          <w:sz w:val="18"/>
-          <w:szCs w:val="18"/>
-          <w:lang w:eastAsia="fr-FR"/>
-        </w:rPr>
-        <w:t>time.sleep</w:t>
-      </w:r>
-      <w:proofErr w:type="spellEnd"/>
-      <w:proofErr w:type="gramEnd"/>
-      <w:r>
-        <w:rPr>
-          <w:rFonts w:ascii="Courier New" w:eastAsia="Times New Roman" w:hAnsi="Courier New" w:cs="Courier New"/>
-          <w:color w:val="2E8B57"/>
-          <w:sz w:val="18"/>
-          <w:szCs w:val="18"/>
-          <w:lang w:eastAsia="fr-FR"/>
-        </w:rPr>
-        <w:t>(</w:t>
-      </w:r>
-      <w:proofErr w:type="spellStart"/>
-      <w:r>
-        <w:rPr>
-          <w:rFonts w:ascii="Courier New" w:eastAsia="Times New Roman" w:hAnsi="Courier New" w:cs="Courier New"/>
-          <w:color w:val="2E8B57"/>
-          <w:sz w:val="18"/>
-          <w:szCs w:val="18"/>
-          <w:lang w:eastAsia="fr-FR"/>
-        </w:rPr>
-        <w:t>WaitTime</w:t>
-      </w:r>
-      <w:proofErr w:type="spellEnd"/>
-      <w:r>
-        <w:rPr>
-          <w:rFonts w:ascii="Courier New" w:eastAsia="Times New Roman" w:hAnsi="Courier New" w:cs="Courier New"/>
-          <w:color w:val="2E8B57"/>
-          <w:sz w:val="18"/>
-          <w:szCs w:val="18"/>
-          <w:lang w:eastAsia="fr-FR"/>
-        </w:rPr>
-        <w:t>)</w:t>
-      </w:r>
-    </w:p>
-    <w:p>
-      <w:pPr>
-        <w:spacing w:after="0" w:line="240" w:lineRule="auto"/>
-        <w:rPr>
-          <w:rFonts w:ascii="Courier New" w:eastAsia="Times New Roman" w:hAnsi="Courier New" w:cs="Courier New"/>
-          <w:color w:val="2E8B57"/>
-          <w:sz w:val="18"/>
-          <w:szCs w:val="18"/>
-          <w:lang w:eastAsia="fr-FR"/>
-        </w:rPr>
-      </w:pPr>
-      <w:r>
-        <w:rPr>
-          <w:rFonts w:ascii="Courier New" w:eastAsia="Times New Roman" w:hAnsi="Courier New" w:cs="Courier New"/>
-          <w:color w:val="2E8B57"/>
-          <w:sz w:val="18"/>
-          <w:szCs w:val="18"/>
-          <w:lang w:eastAsia="fr-FR"/>
-        </w:rPr>
-        <w:t xml:space="preserve">        </w:t>
-      </w:r>
-      <w:proofErr w:type="spellStart"/>
-      <w:r>
-        <w:rPr>
-          <w:rFonts w:ascii="Courier New" w:eastAsia="Times New Roman" w:hAnsi="Courier New" w:cs="Courier New"/>
-          <w:color w:val="2E8B57"/>
-          <w:sz w:val="18"/>
-          <w:szCs w:val="18"/>
-          <w:lang w:eastAsia="fr-FR"/>
-        </w:rPr>
-        <w:t>GPIO.output</w:t>
-      </w:r>
-      <w:proofErr w:type="spellEnd"/>
-      <w:r>
-        <w:rPr>
-          <w:rFonts w:ascii="Courier New" w:eastAsia="Times New Roman" w:hAnsi="Courier New" w:cs="Courier New"/>
-          <w:color w:val="2E8B57"/>
-          <w:sz w:val="18"/>
-          <w:szCs w:val="18"/>
-          <w:lang w:eastAsia="fr-FR"/>
-        </w:rPr>
-        <w:t>(22, False)</w:t>
-      </w:r>
-    </w:p>
-    <w:p>
-      <w:pPr>
-        <w:spacing w:after="0" w:line="240" w:lineRule="auto"/>
-        <w:rPr>
-          <w:rFonts w:ascii="Courier New" w:eastAsia="Times New Roman" w:hAnsi="Courier New" w:cs="Courier New"/>
-          <w:color w:val="2E8B57"/>
-          <w:sz w:val="18"/>
-          <w:szCs w:val="18"/>
-          <w:lang w:eastAsia="fr-FR"/>
-        </w:rPr>
-      </w:pPr>
-      <w:r>
-        <w:rPr>
-          <w:rFonts w:ascii="Courier New" w:eastAsia="Times New Roman" w:hAnsi="Courier New" w:cs="Courier New"/>
-          <w:color w:val="2E8B57"/>
-          <w:sz w:val="18"/>
-          <w:szCs w:val="18"/>
-          <w:lang w:eastAsia="fr-FR"/>
-        </w:rPr>
-        <w:t xml:space="preserve">        </w:t>
-      </w:r>
-      <w:proofErr w:type="spellStart"/>
-      <w:r>
-        <w:rPr>
-          <w:rFonts w:ascii="Courier New" w:eastAsia="Times New Roman" w:hAnsi="Courier New" w:cs="Courier New"/>
-          <w:color w:val="2E8B57"/>
-          <w:sz w:val="18"/>
-          <w:szCs w:val="18"/>
-          <w:lang w:eastAsia="fr-FR"/>
-        </w:rPr>
-        <w:t>GPIO.output</w:t>
-      </w:r>
-      <w:proofErr w:type="spellEnd"/>
-      <w:r>
-        <w:rPr>
-          <w:rFonts w:ascii="Courier New" w:eastAsia="Times New Roman" w:hAnsi="Courier New" w:cs="Courier New"/>
-          <w:color w:val="2E8B57"/>
-          <w:sz w:val="18"/>
-          <w:szCs w:val="18"/>
-          <w:lang w:eastAsia="fr-FR"/>
-        </w:rPr>
-        <w:t xml:space="preserve">(17, </w:t>
-      </w:r>
-      <w:proofErr w:type="spellStart"/>
-      <w:r>
-        <w:rPr>
-          <w:rFonts w:ascii="Courier New" w:eastAsia="Times New Roman" w:hAnsi="Courier New" w:cs="Courier New"/>
-          <w:color w:val="2E8B57"/>
-          <w:sz w:val="18"/>
-          <w:szCs w:val="18"/>
-          <w:lang w:eastAsia="fr-FR"/>
-        </w:rPr>
-        <w:t>True</w:t>
-      </w:r>
-      <w:proofErr w:type="spellEnd"/>
-      <w:r>
-        <w:rPr>
-          <w:rFonts w:ascii="Courier New" w:eastAsia="Times New Roman" w:hAnsi="Courier New" w:cs="Courier New"/>
-          <w:color w:val="2E8B57"/>
-          <w:sz w:val="18"/>
-          <w:szCs w:val="18"/>
-          <w:lang w:eastAsia="fr-FR"/>
-        </w:rPr>
-        <w:t>)</w:t>
-      </w:r>
-    </w:p>
-    <w:p>
-      <w:pPr>
-        <w:spacing w:after="0" w:line="240" w:lineRule="auto"/>
-        <w:rPr>
-          <w:rFonts w:ascii="Courier New" w:eastAsia="Times New Roman" w:hAnsi="Courier New" w:cs="Courier New"/>
-          <w:color w:val="2E8B57"/>
-          <w:sz w:val="18"/>
-          <w:szCs w:val="18"/>
-          <w:lang w:eastAsia="fr-FR"/>
-        </w:rPr>
-      </w:pPr>
-      <w:r>
-        <w:rPr>
-          <w:rFonts w:ascii="Courier New" w:eastAsia="Times New Roman" w:hAnsi="Courier New" w:cs="Courier New"/>
-          <w:color w:val="2E8B57"/>
-          <w:sz w:val="18"/>
-          <w:szCs w:val="18"/>
-          <w:lang w:eastAsia="fr-FR"/>
-        </w:rPr>
-        <w:t xml:space="preserve">        </w:t>
-      </w:r>
-      <w:proofErr w:type="spellStart"/>
-      <w:proofErr w:type="gramStart"/>
-      <w:r>
-        <w:rPr>
-          <w:rFonts w:ascii="Courier New" w:eastAsia="Times New Roman" w:hAnsi="Courier New" w:cs="Courier New"/>
-          <w:color w:val="2E8B57"/>
-          <w:sz w:val="18"/>
-          <w:szCs w:val="18"/>
-          <w:lang w:eastAsia="fr-FR"/>
-        </w:rPr>
-        <w:t>time.sleep</w:t>
-      </w:r>
-      <w:proofErr w:type="spellEnd"/>
-      <w:proofErr w:type="gramEnd"/>
-      <w:r>
-        <w:rPr>
-          <w:rFonts w:ascii="Courier New" w:eastAsia="Times New Roman" w:hAnsi="Courier New" w:cs="Courier New"/>
-          <w:color w:val="2E8B57"/>
-          <w:sz w:val="18"/>
-          <w:szCs w:val="18"/>
-          <w:lang w:eastAsia="fr-FR"/>
-        </w:rPr>
-        <w:t>(</w:t>
-      </w:r>
-      <w:proofErr w:type="spellStart"/>
-      <w:r>
-        <w:rPr>
-          <w:rFonts w:ascii="Courier New" w:eastAsia="Times New Roman" w:hAnsi="Courier New" w:cs="Courier New"/>
-          <w:color w:val="2E8B57"/>
-          <w:sz w:val="18"/>
-          <w:szCs w:val="18"/>
-          <w:lang w:eastAsia="fr-FR"/>
-        </w:rPr>
-        <w:t>WaitTime</w:t>
-      </w:r>
-      <w:proofErr w:type="spellEnd"/>
-      <w:r>
-        <w:rPr>
-          <w:rFonts w:ascii="Courier New" w:eastAsia="Times New Roman" w:hAnsi="Courier New" w:cs="Courier New"/>
-          <w:color w:val="2E8B57"/>
-          <w:sz w:val="18"/>
-          <w:szCs w:val="18"/>
-          <w:lang w:eastAsia="fr-FR"/>
-        </w:rPr>
-        <w:t>)</w:t>
-      </w:r>
-    </w:p>
-    <w:p>
-      <w:pPr>
-        <w:spacing w:after="0" w:line="240" w:lineRule="auto"/>
-        <w:rPr>
-          <w:rFonts w:ascii="Courier New" w:eastAsia="Times New Roman" w:hAnsi="Courier New" w:cs="Courier New"/>
-          <w:color w:val="2E8B57"/>
-          <w:sz w:val="18"/>
-          <w:szCs w:val="18"/>
-          <w:lang w:eastAsia="fr-FR"/>
-        </w:rPr>
-      </w:pPr>
-      <w:r>
-        <w:rPr>
-          <w:rFonts w:ascii="Courier New" w:eastAsia="Times New Roman" w:hAnsi="Courier New" w:cs="Courier New"/>
-          <w:color w:val="2E8B57"/>
-          <w:sz w:val="18"/>
-          <w:szCs w:val="18"/>
-          <w:lang w:eastAsia="fr-FR"/>
-        </w:rPr>
-        <w:t xml:space="preserve">        </w:t>
-      </w:r>
-      <w:proofErr w:type="gramStart"/>
-      <w:r>
-        <w:rPr>
-          <w:rFonts w:ascii="Courier New" w:eastAsia="Times New Roman" w:hAnsi="Courier New" w:cs="Courier New"/>
-          <w:color w:val="2E8B57"/>
-          <w:sz w:val="18"/>
-          <w:szCs w:val="18"/>
-          <w:lang w:eastAsia="fr-FR"/>
-        </w:rPr>
-        <w:t>count</w:t>
-      </w:r>
-      <w:proofErr w:type="gramEnd"/>
-      <w:r>
-        <w:rPr>
-          <w:rFonts w:ascii="Courier New" w:eastAsia="Times New Roman" w:hAnsi="Courier New" w:cs="Courier New"/>
-          <w:color w:val="2E8B57"/>
-          <w:sz w:val="18"/>
-          <w:szCs w:val="18"/>
-          <w:lang w:eastAsia="fr-FR"/>
-        </w:rPr>
-        <w:t xml:space="preserve"> = count +1</w:t>
-      </w:r>
-    </w:p>
-    <w:p>
-      <w:pPr>
-        <w:spacing w:after="0" w:line="240" w:lineRule="auto"/>
-        <w:rPr>
-          <w:rFonts w:ascii="Courier New" w:eastAsia="Times New Roman" w:hAnsi="Courier New" w:cs="Courier New"/>
-          <w:color w:val="2E8B57"/>
-          <w:sz w:val="18"/>
-          <w:szCs w:val="18"/>
-          <w:lang w:eastAsia="fr-FR"/>
-        </w:rPr>
-      </w:pPr>
-      <w:r>
-        <w:rPr>
-          <w:rFonts w:ascii="Courier New" w:eastAsia="Times New Roman" w:hAnsi="Courier New" w:cs="Courier New"/>
-          <w:color w:val="2E8B57"/>
-          <w:sz w:val="18"/>
-          <w:szCs w:val="18"/>
-          <w:lang w:eastAsia="fr-FR"/>
-        </w:rPr>
-        <w:t xml:space="preserve">        </w:t>
-      </w:r>
-      <w:proofErr w:type="spellStart"/>
-      <w:proofErr w:type="gramStart"/>
-      <w:r>
-        <w:rPr>
-          <w:rFonts w:ascii="Courier New" w:eastAsia="Times New Roman" w:hAnsi="Courier New" w:cs="Courier New"/>
-          <w:color w:val="2E8B57"/>
-          <w:sz w:val="18"/>
-          <w:szCs w:val="18"/>
-          <w:lang w:eastAsia="fr-FR"/>
-        </w:rPr>
-        <w:t>print</w:t>
-      </w:r>
-      <w:proofErr w:type="spellEnd"/>
-      <w:proofErr w:type="gramEnd"/>
-      <w:r>
-        <w:rPr>
-          <w:rFonts w:ascii="Courier New" w:eastAsia="Times New Roman" w:hAnsi="Courier New" w:cs="Courier New"/>
-          <w:color w:val="2E8B57"/>
-          <w:sz w:val="18"/>
-          <w:szCs w:val="18"/>
-          <w:lang w:eastAsia="fr-FR"/>
-        </w:rPr>
-        <w:t xml:space="preserve"> 'one </w:t>
-      </w:r>
-      <w:proofErr w:type="spellStart"/>
-      <w:r>
-        <w:rPr>
-          <w:rFonts w:ascii="Courier New" w:eastAsia="Times New Roman" w:hAnsi="Courier New" w:cs="Courier New"/>
-          <w:color w:val="2E8B57"/>
-          <w:sz w:val="18"/>
-          <w:szCs w:val="18"/>
-          <w:lang w:eastAsia="fr-FR"/>
-        </w:rPr>
-        <w:t>step</w:t>
-      </w:r>
-      <w:proofErr w:type="spellEnd"/>
-      <w:r>
-        <w:rPr>
-          <w:rFonts w:ascii="Courier New" w:eastAsia="Times New Roman" w:hAnsi="Courier New" w:cs="Courier New"/>
-          <w:color w:val="2E8B57"/>
-          <w:sz w:val="18"/>
-          <w:szCs w:val="18"/>
-          <w:lang w:eastAsia="fr-FR"/>
-        </w:rPr>
-        <w:t xml:space="preserve"> </w:t>
-      </w:r>
-      <w:proofErr w:type="spellStart"/>
-      <w:r>
-        <w:rPr>
-          <w:rFonts w:ascii="Courier New" w:eastAsia="Times New Roman" w:hAnsi="Courier New" w:cs="Courier New"/>
-          <w:color w:val="2E8B57"/>
-          <w:sz w:val="18"/>
-          <w:szCs w:val="18"/>
-          <w:lang w:eastAsia="fr-FR"/>
-        </w:rPr>
-        <w:t>done</w:t>
-      </w:r>
-      <w:proofErr w:type="spellEnd"/>
-      <w:r>
-        <w:rPr>
-          <w:rFonts w:ascii="Courier New" w:eastAsia="Times New Roman" w:hAnsi="Courier New" w:cs="Courier New"/>
-          <w:color w:val="2E8B57"/>
-          <w:sz w:val="18"/>
-          <w:szCs w:val="18"/>
-          <w:lang w:eastAsia="fr-FR"/>
-        </w:rPr>
-        <w:t xml:space="preserve"> and the count </w:t>
-      </w:r>
-      <w:proofErr w:type="spellStart"/>
-      <w:r>
-        <w:rPr>
-          <w:rFonts w:ascii="Courier New" w:eastAsia="Times New Roman" w:hAnsi="Courier New" w:cs="Courier New"/>
-          <w:color w:val="2E8B57"/>
-          <w:sz w:val="18"/>
-          <w:szCs w:val="18"/>
-          <w:lang w:eastAsia="fr-FR"/>
-        </w:rPr>
-        <w:t>is</w:t>
-      </w:r>
-      <w:proofErr w:type="spellEnd"/>
-      <w:r>
-        <w:rPr>
-          <w:rFonts w:ascii="Courier New" w:eastAsia="Times New Roman" w:hAnsi="Courier New" w:cs="Courier New"/>
-          <w:color w:val="2E8B57"/>
-          <w:sz w:val="18"/>
-          <w:szCs w:val="18"/>
-          <w:lang w:eastAsia="fr-FR"/>
-        </w:rPr>
-        <w:t>:', count</w:t>
-      </w:r>
-    </w:p>
-    <w:p>
-      <w:pPr>
-        <w:spacing w:after="0" w:line="240" w:lineRule="auto"/>
-        <w:rPr>
-          <w:rFonts w:ascii="Courier New" w:eastAsia="Times New Roman" w:hAnsi="Courier New" w:cs="Courier New"/>
-          <w:color w:val="2E8B57"/>
-          <w:sz w:val="18"/>
-          <w:szCs w:val="18"/>
-          <w:lang w:eastAsia="fr-FR"/>
-        </w:rPr>
-      </w:pPr>
-      <w:proofErr w:type="spellStart"/>
-      <w:proofErr w:type="gramStart"/>
-      <w:r>
-        <w:rPr>
-          <w:rFonts w:ascii="Courier New" w:eastAsia="Times New Roman" w:hAnsi="Courier New" w:cs="Courier New"/>
-          <w:color w:val="2E8B57"/>
-          <w:sz w:val="18"/>
-          <w:szCs w:val="18"/>
-          <w:lang w:eastAsia="fr-FR"/>
-        </w:rPr>
-        <w:t>print</w:t>
-      </w:r>
-      <w:proofErr w:type="spellEnd"/>
-      <w:proofErr w:type="gramEnd"/>
-      <w:r>
-        <w:rPr>
-          <w:rFonts w:ascii="Courier New" w:eastAsia="Times New Roman" w:hAnsi="Courier New" w:cs="Courier New"/>
-          <w:color w:val="2E8B57"/>
-          <w:sz w:val="18"/>
-          <w:szCs w:val="18"/>
-          <w:lang w:eastAsia="fr-FR"/>
-        </w:rPr>
-        <w:t xml:space="preserve"> "Good Bye!"</w:t>
-      </w:r>
-    </w:p>
-    <w:p/>
+    </w:p>
+    <w:p>
+      <w:hyperlink r:id="rId21" w:history="1">
+        <w:r>
+          <w:rPr>
+            <w:rStyle w:val="Lienhypertexte"/>
+          </w:rPr>
+          <w:t>http://www.lmdindustrie.com/content/guides/technique/KNF_techno36_1204.pdf</w:t>
+        </w:r>
+      </w:hyperlink>
+    </w:p>
     <w:sectPr>
       <w:pgSz w:w="11906" w:h="16838"/>
       <w:pgMar w:top="1417" w:right="1417" w:bottom="1417" w:left="1417" w:header="708" w:footer="708" w:gutter="0"/>
@@ -3690,7 +2939,7 @@
 </file>
 
 <file path=customXml/itemProps1.xml><?xml version="1.0" encoding="utf-8"?>
-<ds:datastoreItem xmlns:ds="http://schemas.openxmlformats.org/officeDocument/2006/customXml" ds:itemID="{544E2E2F-B459-4062-A0BF-9D4D05C52F01}">
+<ds:datastoreItem xmlns:ds="http://schemas.openxmlformats.org/officeDocument/2006/customXml" ds:itemID="{827B2A9C-8C4D-4CBF-9031-3026B7A4CC53}">
   <ds:schemaRefs>
     <ds:schemaRef ds:uri="http://schemas.openxmlformats.org/officeDocument/2006/bibliography"/>
   </ds:schemaRefs>

</xml_diff>